<commit_message>
[Added Timeless Mall Project Schedule Remake v2.0]  [Added Timeless Mall Resources Allocation Plan Remake v1.0]
</commit_message>
<xml_diff>
--- a/Timeless_Mall_Documents/Timeless Mall Schedule.docx
+++ b/Timeless_Mall_Documents/Timeless Mall Schedule.docx
@@ -104,7 +104,7 @@
     <w:tbl>
       <w:tblPr>
         <w:tblStyle w:val="TableGrid"/>
-        <w:tblpPr w:leftFromText="180" w:rightFromText="180" w:vertAnchor="text" w:horzAnchor="margin" w:tblpY="251"/>
+        <w:tblpPr w:leftFromText="180" w:rightFromText="180" w:vertAnchor="text" w:horzAnchor="margin" w:tblpY="296"/>
         <w:tblW w:w="9510" w:type="dxa"/>
         <w:shd w:val="clear" w:color="auto" w:fill="074F6A" w:themeFill="accent4" w:themeFillShade="80"/>
         <w:tblLayout w:type="fixed"/>
@@ -321,8 +321,13 @@
           </w:tcPr>
           <w:p>
             <w:r>
-              <w:t>Sherif Elzahar</w:t>
-            </w:r>
+              <w:t xml:space="preserve">Sherif </w:t>
+            </w:r>
+            <w:proofErr w:type="spellStart"/>
+            <w:r>
+              <w:t>Elzahar</w:t>
+            </w:r>
+            <w:proofErr w:type="spellEnd"/>
           </w:p>
           <w:p>
             <w:r>
@@ -472,21 +477,7 @@
                 <w:rFonts w:asciiTheme="minorBidi" w:hAnsiTheme="minorBidi"/>
                 <w:szCs w:val="23"/>
               </w:rPr>
-              <w:t>(</w:t>
-            </w:r>
-            <w:r>
-              <w:rPr>
-                <w:rFonts w:asciiTheme="minorBidi" w:hAnsiTheme="minorBidi"/>
-                <w:szCs w:val="23"/>
-              </w:rPr>
-              <w:t xml:space="preserve">IT </w:t>
-            </w:r>
-            <w:r>
-              <w:rPr>
-                <w:rFonts w:asciiTheme="minorBidi" w:hAnsiTheme="minorBidi"/>
-                <w:szCs w:val="23"/>
-              </w:rPr>
-              <w:t>Specialist)</w:t>
+              <w:t>(IT Specialist)</w:t>
             </w:r>
           </w:p>
         </w:tc>
@@ -658,8 +649,13 @@
           </w:tcPr>
           <w:p>
             <w:r>
-              <w:t>Omar Wafaey</w:t>
-            </w:r>
+              <w:t xml:space="preserve">Omar </w:t>
+            </w:r>
+            <w:proofErr w:type="spellStart"/>
+            <w:r>
+              <w:t>Wafaey</w:t>
+            </w:r>
+            <w:proofErr w:type="spellEnd"/>
           </w:p>
           <w:p>
             <w:r>
@@ -755,7 +751,7 @@
           </w:tcPr>
           <w:p>
             <w:r>
-              <w:t>Omar Wafaey</w:t>
+              <w:t>Mohamed Osama</w:t>
             </w:r>
           </w:p>
           <w:p>
@@ -847,12 +843,16 @@
           </w:tcPr>
           <w:p>
             <w:r>
-              <w:t>Ibrahim Sadiq</w:t>
-            </w:r>
-          </w:p>
-          <w:p>
-            <w:r>
-              <w:t>(Security Specialist)</w:t>
+              <w:t xml:space="preserve">Layla </w:t>
+            </w:r>
+            <w:r>
+              <w:t>Nasser</w:t>
+            </w:r>
+            <w:r>
+              <w:t xml:space="preserve"> (</w:t>
+            </w:r>
+            <w:r>
+              <w:t>Security Specialist)</w:t>
             </w:r>
           </w:p>
         </w:tc>
@@ -964,16 +964,21 @@
           </w:tcPr>
           <w:p>
             <w:r>
-              <w:t>Layla</w:t>
-            </w:r>
-            <w:r>
+              <w:rPr>
+                <w:rFonts w:asciiTheme="minorBidi" w:hAnsiTheme="minorBidi"/>
+                <w:szCs w:val="23"/>
+              </w:rPr>
+              <w:t>Layla Nasser</w:t>
+            </w:r>
+            <w:r>
+              <w:rPr>
+                <w:rFonts w:asciiTheme="minorBidi" w:hAnsiTheme="minorBidi"/>
+                <w:szCs w:val="23"/>
+              </w:rPr>
               <w:t xml:space="preserve"> </w:t>
             </w:r>
             <w:r>
-              <w:t>Nasser</w:t>
-            </w:r>
-            <w:r>
-              <w:t xml:space="preserve"> (Sustainability Consultant)</w:t>
+              <w:t>(Sustainability Consultant)</w:t>
             </w:r>
           </w:p>
         </w:tc>
@@ -1059,8 +1064,13 @@
           </w:tcPr>
           <w:p>
             <w:r>
-              <w:t>Ahmed Abdelazeem</w:t>
-            </w:r>
+              <w:t xml:space="preserve">Ahmed </w:t>
+            </w:r>
+            <w:proofErr w:type="spellStart"/>
+            <w:r>
+              <w:t>Abdelazeem</w:t>
+            </w:r>
+            <w:proofErr w:type="spellEnd"/>
           </w:p>
           <w:p>
             <w:r>
@@ -1140,12 +1150,17 @@
           </w:tcPr>
           <w:p>
             <w:r>
-              <w:t>Mohamed Osama</w:t>
-            </w:r>
-          </w:p>
-          <w:p>
-            <w:r>
-              <w:t>(Senior Embedded Testing Engineer)</w:t>
+              <w:t xml:space="preserve">Omar </w:t>
+            </w:r>
+            <w:proofErr w:type="spellStart"/>
+            <w:r>
+              <w:t>Wafaey</w:t>
+            </w:r>
+            <w:proofErr w:type="spellEnd"/>
+          </w:p>
+          <w:p>
+            <w:r>
+              <w:t>(Senior Testing Engineer)</w:t>
             </w:r>
           </w:p>
         </w:tc>
@@ -1224,15 +1239,17 @@
           </w:tcPr>
           <w:p>
             <w:r>
-              <w:t>Ahmed Abdelazeem</w:t>
-            </w:r>
-          </w:p>
-          <w:p>
-            <w:r>
-              <w:t>(</w:t>
-            </w:r>
-            <w:r>
-              <w:t>Marketing Specialist)</w:t>
+              <w:t xml:space="preserve">Ahmed </w:t>
+            </w:r>
+            <w:proofErr w:type="spellStart"/>
+            <w:r>
+              <w:t>Abdelazeem</w:t>
+            </w:r>
+            <w:proofErr w:type="spellEnd"/>
+          </w:p>
+          <w:p>
+            <w:r>
+              <w:t>(Marketing Specialist)</w:t>
             </w:r>
           </w:p>
         </w:tc>
@@ -1308,8 +1325,13 @@
           </w:tcPr>
           <w:p>
             <w:r>
-              <w:t>Sherif Elzahar</w:t>
-            </w:r>
+              <w:t xml:space="preserve">Sherif </w:t>
+            </w:r>
+            <w:proofErr w:type="spellStart"/>
+            <w:r>
+              <w:t>Elzahar</w:t>
+            </w:r>
+            <w:proofErr w:type="spellEnd"/>
           </w:p>
           <w:p>
             <w:r>
@@ -1364,6 +1386,11 @@
         </w:tc>
       </w:tr>
     </w:tbl>
+    <w:p>
+      <w:r>
+        <w:br w:type="page"/>
+      </w:r>
+    </w:p>
     <w:p/>
     <w:sectPr>
       <w:pgSz w:w="12240" w:h="15840"/>

</xml_diff>